<commit_message>
Fix dates in HW template repo. Update GitHub classroom links to new repo
</commit_message>
<xml_diff>
--- a/misc/setting-up-hw-repo/Setting-Up-HW-GitHub-Repo.docx
+++ b/misc/setting-up-hw-repo/Setting-Up-HW-GitHub-Repo.docx
@@ -12,16 +12,7 @@
     </w:p>
     <w:p>
       <w:r>
-        <w:t>As I mentioned in class, we will be turning in our assignments on GitHub.</w:t>
-      </w:r>
-      <w:r>
-        <w:t xml:space="preserve"> Each student will have a private online repository to upload their completed homework. Only you, the TA, and I will be able to see the work that you submit to this repository. I will go over how to get started with GitHub in class. For those of you wanting to get a head start,</w:t>
-      </w:r>
-      <w:r>
-        <w:t xml:space="preserve"> I’ve included some instructions below to get started.</w:t>
-      </w:r>
-      <w:r>
-        <w:t xml:space="preserve"> (The dates in the screenshots are from last year, but the instructions should follow the same.)</w:t>
+        <w:t>As I mentioned in class, we will be turning in our assignments on GitHub. Each student will have a private online repository to upload their completed homework. Only you, the TA, and I will be able to see the work that you submit to this repository. I will go over how to get started with GitHub in class. For those of you wanting to get a head start, I’ve included some instructions below to get started. (The dates in the screenshots are from last year, but the instructions should follow the same.)</w:t>
       </w:r>
     </w:p>
     <w:p>
@@ -68,14 +59,14 @@
       <w:r>
         <w:t xml:space="preserve">To create this private HW repository, click on the following link: </w:t>
       </w:r>
-      <w:hyperlink r:id="rId5" w:history="1">
-        <w:r>
-          <w:rPr>
-            <w:rStyle w:val="Hyperlink"/>
-          </w:rPr>
-          <w:t>https://classroom.github.com/a/cyLmPKMq</w:t>
-        </w:r>
-      </w:hyperlink>
+      <w:r>
+        <w:rPr>
+          <w:rStyle w:val="Hyperlink"/>
+        </w:rPr>
+        <w:t>https://classroom.github.com/a/n8rnduO_</w:t>
+      </w:r>
+      <w:bookmarkStart w:id="0" w:name="_GoBack"/>
+      <w:bookmarkEnd w:id="0"/>
       <w:r>
         <w:t xml:space="preserve">. </w:t>
       </w:r>
@@ -104,7 +95,7 @@
             <o:lock v:ext="edit" aspectratio="t"/>
           </v:shapetype>
           <v:shape id="_x0000_i1025" type="#_x0000_t75" style="width:384pt;height:202.5pt">
-            <v:imagedata r:id="rId6" o:title="accepted-assignment-github-classroom"/>
+            <v:imagedata r:id="rId5" o:title="accepted-assignment-github-classroom"/>
           </v:shape>
         </w:pict>
       </w:r>
@@ -152,7 +143,7 @@
                     </pic:cNvPicPr>
                   </pic:nvPicPr>
                   <pic:blipFill>
-                    <a:blip r:embed="rId7">
+                    <a:blip r:embed="rId6">
                       <a:extLst>
                         <a:ext uri="{28A0092B-C50C-407E-A947-70E740481C1C}">
                           <a14:useLocalDpi xmlns:a14="http://schemas.microsoft.com/office/drawing/2010/main" val="0"/>
@@ -201,12 +192,7 @@
       </w:r>
       <w:proofErr w:type="spellEnd"/>
       <w:r>
-        <w:t xml:space="preserve">… You will use this repository to upload </w:t>
-      </w:r>
-      <w:bookmarkStart w:id="0" w:name="_GoBack"/>
-      <w:bookmarkEnd w:id="0"/>
-      <w:r>
-        <w:t>your HW files. When you are ready to submit your solutions to HW-00, upload all of the required files into the “hw-submit-00” folder.</w:t>
+        <w:t>… You will use this repository to upload your HW files. When you are ready to submit your solutions to HW-00, upload all of the required files into the “hw-submit-00” folder.</w:t>
       </w:r>
     </w:p>
     <w:p>
@@ -249,7 +235,7 @@
                     <pic:cNvPicPr/>
                   </pic:nvPicPr>
                   <pic:blipFill rotWithShape="1">
-                    <a:blip r:embed="rId8"/>
+                    <a:blip r:embed="rId7"/>
                     <a:srcRect l="20433" t="9190" r="21477" b="5258"/>
                     <a:stretch/>
                   </pic:blipFill>
@@ -519,6 +505,7 @@
     <w:lsdException w:name="HTML Sample" w:semiHidden="1" w:unhideWhenUsed="1"/>
     <w:lsdException w:name="HTML Typewriter" w:semiHidden="1" w:unhideWhenUsed="1"/>
     <w:lsdException w:name="HTML Variable" w:semiHidden="1" w:unhideWhenUsed="1"/>
+    <w:lsdException w:name="Normal Table" w:semiHidden="1" w:unhideWhenUsed="1"/>
     <w:lsdException w:name="annotation subject" w:semiHidden="1" w:unhideWhenUsed="1"/>
     <w:lsdException w:name="No List" w:semiHidden="1" w:unhideWhenUsed="1"/>
     <w:lsdException w:name="Outline List 1" w:semiHidden="1" w:unhideWhenUsed="1"/>
@@ -562,8 +549,10 @@
     <w:lsdException w:name="Table Elegant" w:semiHidden="1" w:unhideWhenUsed="1"/>
     <w:lsdException w:name="Table Professional" w:semiHidden="1" w:unhideWhenUsed="1"/>
     <w:lsdException w:name="Table Subtle 1" w:semiHidden="1" w:unhideWhenUsed="1"/>
+    <w:lsdException w:name="Table Subtle 2" w:semiHidden="1" w:unhideWhenUsed="1"/>
     <w:lsdException w:name="Table Web 1" w:semiHidden="1" w:unhideWhenUsed="1"/>
     <w:lsdException w:name="Table Web 2" w:semiHidden="1" w:unhideWhenUsed="1"/>
+    <w:lsdException w:name="Table Web 3" w:semiHidden="1" w:unhideWhenUsed="1"/>
     <w:lsdException w:name="Balloon Text" w:semiHidden="1" w:unhideWhenUsed="1"/>
     <w:lsdException w:name="Table Grid" w:uiPriority="39"/>
     <w:lsdException w:name="Table Theme" w:semiHidden="1" w:unhideWhenUsed="1"/>

</xml_diff>